<commit_message>
Add module 9 discussion
</commit_message>
<xml_diff>
--- a/Module9_neurodegenerationII/discussion/Module 9_Discussion _Yves_Greatti.docx
+++ b/Module9_neurodegenerationII/discussion/Module 9_Discussion _Yves_Greatti.docx
@@ -45,15 +45,764 @@
     </w:p>
     <w:p>
       <w:pPr>
-        <w:rPr>
-          <w:rFonts w:ascii="Helvetica" w:hAnsi="Helvetica"/>
-          <w:sz w:val="18"/>
-          <w:szCs w:val="18"/>
-        </w:rPr>
-      </w:pPr>
+        <w:pStyle w:val="ListParagraph"/>
+        <w:numPr>
+          <w:ilvl w:val="0"/>
+          <w:numId w:val="19"/>
+        </w:numPr>
+        <w:rPr>
+          <w:rFonts w:ascii="Helvetica" w:hAnsi="Helvetica"/>
+          <w:sz w:val="18"/>
+          <w:szCs w:val="18"/>
+        </w:rPr>
+      </w:pPr>
+      <w:r>
+        <w:rPr>
+          <w:rFonts w:ascii="Helvetica" w:hAnsi="Helvetica"/>
+          <w:sz w:val="18"/>
+          <w:szCs w:val="18"/>
+        </w:rPr>
+        <w:t>B</w:t>
+      </w:r>
+      <w:r>
+        <w:rPr>
+          <w:rFonts w:ascii="Helvetica" w:hAnsi="Helvetica"/>
+          <w:sz w:val="18"/>
+          <w:szCs w:val="18"/>
+        </w:rPr>
+        <w:t xml:space="preserve">y </w:t>
+      </w:r>
+      <w:r>
+        <w:rPr>
+          <w:rFonts w:ascii="Helvetica" w:hAnsi="Helvetica"/>
+          <w:sz w:val="18"/>
+          <w:szCs w:val="18"/>
+        </w:rPr>
+        <w:t>circumventing the blood-brain barrier, i</w:t>
+      </w:r>
+      <w:r>
+        <w:rPr>
+          <w:rFonts w:ascii="Helvetica" w:hAnsi="Helvetica"/>
+          <w:sz w:val="18"/>
+          <w:szCs w:val="18"/>
+        </w:rPr>
+        <w:t>ntranasal delivery of GDNF transgene expressions</w:t>
+      </w:r>
+      <w:r>
+        <w:rPr>
+          <w:rFonts w:ascii="Helvetica" w:hAnsi="Helvetica"/>
+          <w:sz w:val="18"/>
+          <w:szCs w:val="18"/>
+        </w:rPr>
+        <w:t xml:space="preserve"> is able to reach deep layers of </w:t>
+      </w:r>
+      <w:r>
+        <w:rPr>
+          <w:rFonts w:ascii="Helvetica" w:hAnsi="Helvetica"/>
+          <w:sz w:val="18"/>
+          <w:szCs w:val="18"/>
+        </w:rPr>
+        <w:t xml:space="preserve">the </w:t>
+      </w:r>
+      <w:r>
+        <w:rPr>
+          <w:rFonts w:ascii="Helvetica" w:hAnsi="Helvetica"/>
+          <w:sz w:val="18"/>
+          <w:szCs w:val="18"/>
+        </w:rPr>
+        <w:t xml:space="preserve">brain, and </w:t>
+      </w:r>
+      <w:r>
+        <w:rPr>
+          <w:rFonts w:ascii="Helvetica" w:hAnsi="Helvetica"/>
+          <w:sz w:val="18"/>
+          <w:szCs w:val="18"/>
+        </w:rPr>
+        <w:t xml:space="preserve">in mice models </w:t>
+      </w:r>
+      <w:r>
+        <w:rPr>
+          <w:rFonts w:ascii="Helvetica" w:hAnsi="Helvetica"/>
+          <w:sz w:val="18"/>
+          <w:szCs w:val="18"/>
+        </w:rPr>
+        <w:t>it slows down progression of PD</w:t>
+      </w:r>
+      <w:r>
+        <w:rPr>
+          <w:rFonts w:ascii="Helvetica" w:hAnsi="Helvetica"/>
+          <w:sz w:val="18"/>
+          <w:szCs w:val="18"/>
+        </w:rPr>
+        <w:t xml:space="preserve"> </w:t>
+      </w:r>
+      <w:r>
+        <w:rPr>
+          <w:rFonts w:ascii="Helvetica" w:hAnsi="Helvetica"/>
+          <w:sz w:val="18"/>
+          <w:szCs w:val="18"/>
+        </w:rPr>
+        <w:t xml:space="preserve">by reducing </w:t>
+      </w:r>
+      <w:r>
+        <w:rPr>
+          <w:rFonts w:ascii="Helvetica" w:hAnsi="Helvetica"/>
+          <w:sz w:val="18"/>
+          <w:szCs w:val="18"/>
+        </w:rPr>
+        <w:t xml:space="preserve">considerably the loss </w:t>
+      </w:r>
+      <w:r>
+        <w:rPr>
+          <w:rFonts w:ascii="Helvetica" w:hAnsi="Helvetica"/>
+          <w:sz w:val="18"/>
+          <w:szCs w:val="18"/>
+        </w:rPr>
+        <w:t>of dopaminergic neurons</w:t>
+      </w:r>
+      <w:r>
+        <w:rPr>
+          <w:rFonts w:ascii="Helvetica" w:hAnsi="Helvetica"/>
+          <w:sz w:val="18"/>
+          <w:szCs w:val="18"/>
+        </w:rPr>
+        <w:t>.</w:t>
+      </w:r>
+      <w:r>
+        <w:rPr>
+          <w:rFonts w:ascii="Helvetica" w:hAnsi="Helvetica"/>
+          <w:sz w:val="18"/>
+          <w:szCs w:val="18"/>
+        </w:rPr>
+        <w:t xml:space="preserve"> </w:t>
+      </w:r>
+      <w:r>
+        <w:rPr>
+          <w:rFonts w:ascii="Helvetica" w:hAnsi="Helvetica"/>
+          <w:sz w:val="18"/>
+          <w:szCs w:val="18"/>
+        </w:rPr>
+        <w:t xml:space="preserve">It is </w:t>
+      </w:r>
+      <w:r>
+        <w:rPr>
+          <w:rFonts w:ascii="Helvetica" w:hAnsi="Helvetica"/>
+          <w:sz w:val="18"/>
+          <w:szCs w:val="18"/>
+        </w:rPr>
+        <w:t xml:space="preserve">also </w:t>
+      </w:r>
+      <w:r>
+        <w:rPr>
+          <w:rFonts w:ascii="Helvetica" w:hAnsi="Helvetica"/>
+          <w:sz w:val="18"/>
+          <w:szCs w:val="18"/>
+        </w:rPr>
+        <w:t xml:space="preserve">easy to use, </w:t>
+      </w:r>
+      <w:r>
+        <w:rPr>
+          <w:rFonts w:ascii="Helvetica" w:hAnsi="Helvetica"/>
+          <w:sz w:val="18"/>
+          <w:szCs w:val="18"/>
+        </w:rPr>
+        <w:t xml:space="preserve">and </w:t>
+      </w:r>
+      <w:r>
+        <w:rPr>
+          <w:rFonts w:ascii="Helvetica" w:hAnsi="Helvetica"/>
+          <w:sz w:val="18"/>
+          <w:szCs w:val="18"/>
+        </w:rPr>
+        <w:t>easily customizable</w:t>
+      </w:r>
+      <w:r>
+        <w:rPr>
+          <w:rFonts w:ascii="Helvetica" w:hAnsi="Helvetica"/>
+          <w:sz w:val="18"/>
+          <w:szCs w:val="18"/>
+        </w:rPr>
+        <w:t>;</w:t>
+      </w:r>
+      <w:r>
+        <w:rPr>
+          <w:rFonts w:ascii="Helvetica" w:hAnsi="Helvetica"/>
+          <w:sz w:val="18"/>
+          <w:szCs w:val="18"/>
+        </w:rPr>
+        <w:t xml:space="preserve"> if there is a need to design tailored protocols in term of frequency and dosage for each patient. It </w:t>
+      </w:r>
+      <w:r>
+        <w:rPr>
+          <w:rFonts w:ascii="Helvetica" w:hAnsi="Helvetica"/>
+          <w:sz w:val="18"/>
+          <w:szCs w:val="18"/>
+        </w:rPr>
+        <w:t>is</w:t>
+      </w:r>
+      <w:r>
+        <w:rPr>
+          <w:rFonts w:ascii="Helvetica" w:hAnsi="Helvetica"/>
+          <w:sz w:val="18"/>
+          <w:szCs w:val="18"/>
+        </w:rPr>
+        <w:t xml:space="preserve"> </w:t>
+      </w:r>
+      <w:r>
+        <w:rPr>
+          <w:rFonts w:ascii="Helvetica" w:hAnsi="Helvetica"/>
+          <w:sz w:val="18"/>
+          <w:szCs w:val="18"/>
+        </w:rPr>
+        <w:t xml:space="preserve">also </w:t>
+      </w:r>
+      <w:r>
+        <w:rPr>
+          <w:rFonts w:ascii="Helvetica" w:hAnsi="Helvetica"/>
+          <w:sz w:val="18"/>
+          <w:szCs w:val="18"/>
+        </w:rPr>
+        <w:t>easy to deploy</w:t>
+      </w:r>
+      <w:r>
+        <w:rPr>
+          <w:rFonts w:ascii="Helvetica" w:hAnsi="Helvetica"/>
+          <w:sz w:val="18"/>
+          <w:szCs w:val="18"/>
+        </w:rPr>
+        <w:t xml:space="preserve"> to </w:t>
+      </w:r>
+      <w:r>
+        <w:rPr>
+          <w:rFonts w:ascii="Helvetica" w:hAnsi="Helvetica"/>
+          <w:sz w:val="18"/>
+          <w:szCs w:val="18"/>
+        </w:rPr>
+        <w:t xml:space="preserve">a </w:t>
+      </w:r>
+      <w:r>
+        <w:rPr>
+          <w:rFonts w:ascii="Helvetica" w:hAnsi="Helvetica"/>
+          <w:sz w:val="18"/>
+          <w:szCs w:val="18"/>
+        </w:rPr>
+        <w:t>large number of</w:t>
+      </w:r>
+      <w:r>
+        <w:rPr>
+          <w:rFonts w:ascii="Helvetica" w:hAnsi="Helvetica"/>
+          <w:sz w:val="18"/>
+          <w:szCs w:val="18"/>
+        </w:rPr>
+        <w:t xml:space="preserve"> patients</w:t>
+      </w:r>
+      <w:r>
+        <w:rPr>
+          <w:rFonts w:ascii="Helvetica" w:hAnsi="Helvetica"/>
+          <w:sz w:val="18"/>
+          <w:szCs w:val="18"/>
+        </w:rPr>
+        <w:t xml:space="preserve">. On the downside, </w:t>
+      </w:r>
+      <w:r>
+        <w:rPr>
+          <w:rFonts w:ascii="Helvetica" w:hAnsi="Helvetica"/>
+          <w:sz w:val="18"/>
+          <w:szCs w:val="18"/>
+        </w:rPr>
+        <w:t xml:space="preserve">it </w:t>
+      </w:r>
+      <w:r>
+        <w:rPr>
+          <w:rFonts w:ascii="Helvetica" w:hAnsi="Helvetica"/>
+          <w:sz w:val="18"/>
+          <w:szCs w:val="18"/>
+        </w:rPr>
+        <w:t>is a technique which</w:t>
+      </w:r>
+      <w:r>
+        <w:rPr>
+          <w:rFonts w:ascii="Helvetica" w:hAnsi="Helvetica"/>
+          <w:sz w:val="18"/>
+          <w:szCs w:val="18"/>
+        </w:rPr>
+        <w:t xml:space="preserve"> spread</w:t>
+      </w:r>
+      <w:r>
+        <w:rPr>
+          <w:rFonts w:ascii="Helvetica" w:hAnsi="Helvetica"/>
+          <w:sz w:val="18"/>
+          <w:szCs w:val="18"/>
+        </w:rPr>
+        <w:t>s</w:t>
+      </w:r>
+      <w:r>
+        <w:rPr>
+          <w:rFonts w:ascii="Helvetica" w:hAnsi="Helvetica"/>
+          <w:sz w:val="18"/>
+          <w:szCs w:val="18"/>
+        </w:rPr>
+        <w:t xml:space="preserve"> throughout the brain and might be undesirable when there is a need </w:t>
+      </w:r>
+      <w:r>
+        <w:rPr>
+          <w:rFonts w:ascii="Helvetica" w:hAnsi="Helvetica"/>
+          <w:sz w:val="18"/>
+          <w:szCs w:val="18"/>
+        </w:rPr>
+        <w:t>to</w:t>
+      </w:r>
+      <w:r>
+        <w:rPr>
+          <w:rFonts w:ascii="Helvetica" w:hAnsi="Helvetica"/>
+          <w:sz w:val="18"/>
+          <w:szCs w:val="18"/>
+        </w:rPr>
+        <w:t xml:space="preserve"> target specific areas of the brain</w:t>
+      </w:r>
+      <w:r>
+        <w:rPr>
+          <w:rFonts w:ascii="Helvetica" w:hAnsi="Helvetica"/>
+          <w:sz w:val="18"/>
+          <w:szCs w:val="18"/>
+        </w:rPr>
+        <w:t xml:space="preserve"> </w:t>
+      </w:r>
+      <w:r>
+        <w:rPr>
+          <w:rFonts w:ascii="Helvetica" w:hAnsi="Helvetica"/>
+          <w:sz w:val="18"/>
+          <w:szCs w:val="18"/>
+        </w:rPr>
+        <w:fldChar w:fldCharType="begin"/>
+      </w:r>
+      <w:r>
+        <w:rPr>
+          <w:rFonts w:ascii="Helvetica" w:hAnsi="Helvetica"/>
+          <w:sz w:val="18"/>
+          <w:szCs w:val="18"/>
+        </w:rPr>
+        <w:instrText xml:space="preserve"> ADDIN ZOTERO_ITEM CSL_CITATION {"citationID":"6Js2MlaE","properties":{"formattedCitation":"[1]","plainCitation":"[1]","noteIndex":0},"citationItems":[{"id":381,"uris":["http://zotero.org/users/7286058/items/UAKW9FMU"],"uri":["http://zotero.org/users/7286058/items/UAKW9FMU"],"itemData":{"id":381,"type":"article-journal","abstract":"Glial cell line-derived neurotrophic factor (GDNF) gene therapy could offer a disease-modifying treatment for Parkinson’s disease (PD). Here, we report that plasmid DNA nanoparticles (NPs) encoding human GDNF administered intranasally to rats induce transgene expression in the brain and protect dopamine neurons in a model of PD. To first test whether intranasal administration could transfect cells in the brain, rats were sacrificed 1 week after intranasal pGDNF NPs or the naked plasmid. GDNF ELISA revealed significant increases in GDNF expression throughout the brain for both treatments. To assess whether expression was sufficient to protect dopamine neurons, naked pGDNF and pGDNF DNA NPs were given intranasally 1 week before a unilateral 6-hydroxydopamine lesion in a rat model of PD. Three to four weeks after the lesion, amphetamine-induced rotational behavior was reduced, and dopaminergic fiber density and cell counts in the lesioned substantia nigra and nerve terminal density in the lesioned striatum were significantly preserved in rats given intranasal pGDNF. The NPs afforded a greater level of neuroprotection than the naked plasmid. These results provide proof-of-principle that intranasal administration of pGDNF DNA NPs can offer a non-invasive, non-viral gene therapy approach for early-stage PD.","container-title":"Molecular Neurobiology","DOI":"10.1007/s12035-018-1109-6","ISSN":"0893-7648, 1559-1182","issue":"1","journalAbbreviation":"Mol Neurobiol","language":"en","page":"688-701","source":"DOI.org (Crossref)","title":"Intranasal Delivery of pGDNF DNA Nanoparticles Provides Neuroprotection in the Rat 6-Hydroxydopamine Model of Parkinson’s Disease","URL":"http://link.springer.com/10.1007/s12035-018-1109-6","volume":"56","author":[{"family":"Aly","given":"Amirah E.-E."},{"family":"Harmon","given":"Brendan T."},{"family":"Padegimas","given":"Linas"},{"family":"Sesenoglu-Laird","given":"Ozge"},{"family":"Cooper","given":"Mark J."},{"family":"Waszczak","given":"Barbara L."}],"accessed":{"date-parts":[["2021",10,29]]},"issued":{"date-parts":[["2019",1]]}}}],"schema":"https://github.com/citation-style-language/schema/raw/master/csl-citation.json"} </w:instrText>
+      </w:r>
+      <w:r>
+        <w:rPr>
+          <w:rFonts w:ascii="Helvetica" w:hAnsi="Helvetica"/>
+          <w:sz w:val="18"/>
+          <w:szCs w:val="18"/>
+        </w:rPr>
+        <w:fldChar w:fldCharType="separate"/>
+      </w:r>
+      <w:r>
+        <w:rPr>
+          <w:rFonts w:ascii="Helvetica" w:hAnsi="Helvetica"/>
+          <w:noProof/>
+          <w:sz w:val="18"/>
+          <w:szCs w:val="18"/>
+        </w:rPr>
+        <w:t>[1]</w:t>
+      </w:r>
+      <w:r>
+        <w:rPr>
+          <w:rFonts w:ascii="Helvetica" w:hAnsi="Helvetica"/>
+          <w:sz w:val="18"/>
+          <w:szCs w:val="18"/>
+        </w:rPr>
+        <w:fldChar w:fldCharType="end"/>
+      </w:r>
+      <w:r>
+        <w:rPr>
+          <w:rFonts w:ascii="Helvetica" w:hAnsi="Helvetica"/>
+          <w:sz w:val="18"/>
+          <w:szCs w:val="18"/>
+        </w:rPr>
+        <w:t>.</w:t>
+      </w:r>
+      <w:r>
+        <w:rPr>
+          <w:rFonts w:ascii="Helvetica" w:hAnsi="Helvetica"/>
+          <w:sz w:val="18"/>
+          <w:szCs w:val="18"/>
+        </w:rPr>
+        <w:t xml:space="preserve"> </w:t>
+      </w:r>
     </w:p>
     <w:p>
       <w:pPr>
+        <w:pStyle w:val="ListParagraph"/>
+        <w:numPr>
+          <w:ilvl w:val="0"/>
+          <w:numId w:val="19"/>
+        </w:numPr>
+        <w:rPr>
+          <w:rFonts w:ascii="Helvetica" w:hAnsi="Helvetica"/>
+          <w:sz w:val="18"/>
+          <w:szCs w:val="18"/>
+        </w:rPr>
+      </w:pPr>
+      <w:r>
+        <w:rPr>
+          <w:rFonts w:ascii="Helvetica" w:hAnsi="Helvetica"/>
+          <w:sz w:val="18"/>
+          <w:szCs w:val="18"/>
+        </w:rPr>
+        <w:t>Transcranial</w:t>
+      </w:r>
+      <w:r>
+        <w:rPr>
+          <w:rFonts w:ascii="Helvetica" w:hAnsi="Helvetica"/>
+          <w:sz w:val="18"/>
+          <w:szCs w:val="18"/>
+        </w:rPr>
+        <w:t xml:space="preserve"> </w:t>
+      </w:r>
+      <w:r>
+        <w:rPr>
+          <w:rFonts w:ascii="Helvetica" w:hAnsi="Helvetica"/>
+          <w:sz w:val="18"/>
+          <w:szCs w:val="18"/>
+        </w:rPr>
+        <w:t>direct current stimulation (</w:t>
+      </w:r>
+      <w:proofErr w:type="spellStart"/>
+      <w:r>
+        <w:rPr>
+          <w:rFonts w:ascii="Helvetica" w:hAnsi="Helvetica"/>
+          <w:sz w:val="18"/>
+          <w:szCs w:val="18"/>
+        </w:rPr>
+        <w:t>tDCS</w:t>
+      </w:r>
+      <w:proofErr w:type="spellEnd"/>
+      <w:r>
+        <w:rPr>
+          <w:rFonts w:ascii="Helvetica" w:hAnsi="Helvetica"/>
+          <w:sz w:val="18"/>
+          <w:szCs w:val="18"/>
+        </w:rPr>
+        <w:t>) is another non-invasive treatment of PD which uses a low electric current</w:t>
+      </w:r>
+      <w:r>
+        <w:rPr>
+          <w:rFonts w:ascii="Helvetica" w:hAnsi="Helvetica"/>
+          <w:sz w:val="18"/>
+          <w:szCs w:val="18"/>
+        </w:rPr>
+        <w:t>,</w:t>
+      </w:r>
+      <w:r>
+        <w:rPr>
+          <w:rFonts w:ascii="Helvetica" w:hAnsi="Helvetica"/>
+          <w:sz w:val="18"/>
+          <w:szCs w:val="18"/>
+        </w:rPr>
+        <w:t xml:space="preserve"> </w:t>
+      </w:r>
+      <w:r>
+        <w:rPr>
+          <w:rFonts w:ascii="Helvetica" w:hAnsi="Helvetica"/>
+          <w:sz w:val="18"/>
+          <w:szCs w:val="18"/>
+        </w:rPr>
+        <w:t xml:space="preserve">transmitted by electrodes attached to the scalp, </w:t>
+      </w:r>
+      <w:r>
+        <w:rPr>
+          <w:rFonts w:ascii="Helvetica" w:hAnsi="Helvetica"/>
+          <w:sz w:val="18"/>
+          <w:szCs w:val="18"/>
+        </w:rPr>
+        <w:t>to modulate cortical excitability and improve patient motor speed and coordination.</w:t>
+      </w:r>
+      <w:r>
+        <w:rPr>
+          <w:rFonts w:ascii="Helvetica" w:hAnsi="Helvetica"/>
+          <w:sz w:val="18"/>
+          <w:szCs w:val="18"/>
+        </w:rPr>
+        <w:t xml:space="preserve"> </w:t>
+      </w:r>
+      <w:proofErr w:type="spellStart"/>
+      <w:r>
+        <w:rPr>
+          <w:rFonts w:ascii="Helvetica" w:hAnsi="Helvetica"/>
+          <w:sz w:val="18"/>
+          <w:szCs w:val="18"/>
+        </w:rPr>
+        <w:t>tDCS</w:t>
+      </w:r>
+      <w:proofErr w:type="spellEnd"/>
+      <w:r>
+        <w:rPr>
+          <w:rFonts w:ascii="Helvetica" w:hAnsi="Helvetica"/>
+          <w:sz w:val="18"/>
+          <w:szCs w:val="18"/>
+        </w:rPr>
+        <w:t xml:space="preserve"> may have therapeutic potential in PD but it</w:t>
+      </w:r>
+      <w:r>
+        <w:rPr>
+          <w:rFonts w:ascii="Helvetica" w:hAnsi="Helvetica"/>
+          <w:sz w:val="18"/>
+          <w:szCs w:val="18"/>
+        </w:rPr>
+        <w:t xml:space="preserve"> present</w:t>
+      </w:r>
+      <w:r>
+        <w:rPr>
+          <w:rFonts w:ascii="Helvetica" w:hAnsi="Helvetica"/>
+          <w:sz w:val="18"/>
+          <w:szCs w:val="18"/>
+        </w:rPr>
+        <w:t>s</w:t>
+      </w:r>
+      <w:r>
+        <w:rPr>
+          <w:rFonts w:ascii="Helvetica" w:hAnsi="Helvetica"/>
+          <w:sz w:val="18"/>
+          <w:szCs w:val="18"/>
+        </w:rPr>
+        <w:t xml:space="preserve"> challenges</w:t>
+      </w:r>
+      <w:r>
+        <w:rPr>
+          <w:rFonts w:ascii="Helvetica" w:hAnsi="Helvetica"/>
+          <w:sz w:val="18"/>
+          <w:szCs w:val="18"/>
+        </w:rPr>
+        <w:t xml:space="preserve"> and source of variability</w:t>
+      </w:r>
+      <w:r>
+        <w:rPr>
+          <w:rFonts w:ascii="Helvetica" w:hAnsi="Helvetica"/>
+          <w:sz w:val="18"/>
+          <w:szCs w:val="18"/>
+        </w:rPr>
+        <w:t xml:space="preserve"> like</w:t>
+      </w:r>
+      <w:r>
+        <w:rPr>
+          <w:rFonts w:ascii="Helvetica" w:hAnsi="Helvetica"/>
+          <w:sz w:val="18"/>
+          <w:szCs w:val="18"/>
+        </w:rPr>
+        <w:t xml:space="preserve"> </w:t>
+      </w:r>
+      <w:r>
+        <w:rPr>
+          <w:rFonts w:ascii="Helvetica" w:hAnsi="Helvetica"/>
+          <w:sz w:val="18"/>
+          <w:szCs w:val="18"/>
+        </w:rPr>
+        <w:fldChar w:fldCharType="begin"/>
+      </w:r>
+      <w:r>
+        <w:rPr>
+          <w:rFonts w:ascii="Helvetica" w:hAnsi="Helvetica"/>
+          <w:sz w:val="18"/>
+          <w:szCs w:val="18"/>
+        </w:rPr>
+        <w:instrText xml:space="preserve"> ADDIN ZOTERO_ITEM CSL_CITATION {"citationID":"Znt5iAzf","properties":{"formattedCitation":"[2]","plainCitation":"[2]","noteIndex":0},"citationItems":[{"id":386,"uris":["http://zotero.org/users/7286058/items/IUICJJ5L"],"uri":["http://zotero.org/users/7286058/items/IUICJJ5L"],"itemData":{"id":386,"type":"article-journal","abstract":"Transcranial direct current stimulation (tDCS) is a popular brain stimulation method that is used to modulate cortical excitability, producing facilitatory or inhibitory effects upon a variety of behaviors. There is, however, a current lack of consensus between studies, with many results suggesting that polarity-specific effects are difficult to obtain. This article explores some of these differences and highlights the experimental parameters that may underlie their occurrence. We provide a general, practical snapshot of tDCS methodology, including what it is used for, how to use it, and considerations for designing an effective and safe experiment. Our aim is to equip researchers who are new to tDCS with the essential knowledge so that they can make informed and well-rounded decisions when designing and running successful experiments. By summarizing the varied approaches, stimulation parameters, and outcomes, this article should help inform future tDCS research in a variety of fields.","container-title":"Frontiers in Neuroscience","DOI":"10.3389/fnins.2017.00641","ISSN":"1662-4548","journalAbbreviation":"Front Neurosci","note":"PMID: 29213226\nPMCID: PMC5702643","page":"641","source":"PubMed Central","title":"Transcranial Direct Current Stimulation (tDCS): A Beginner's Guide for Design and Implementation","title-short":"Transcranial Direct Current Stimulation (tDCS)","URL":"https://www.ncbi.nlm.nih.gov/pmc/articles/PMC5702643/","volume":"11","author":[{"family":"Thair","given":"Hayley"},{"family":"Holloway","given":"Amy L."},{"family":"Newport","given":"Roger"},{"family":"Smith","given":"Alastair D."}],"accessed":{"date-parts":[["2021",10,29]]},"issued":{"date-parts":[["2017",11,22]]}}}],"schema":"https://github.com/citation-style-language/schema/raw/master/csl-citation.json"} </w:instrText>
+      </w:r>
+      <w:r>
+        <w:rPr>
+          <w:rFonts w:ascii="Helvetica" w:hAnsi="Helvetica"/>
+          <w:sz w:val="18"/>
+          <w:szCs w:val="18"/>
+        </w:rPr>
+        <w:fldChar w:fldCharType="separate"/>
+      </w:r>
+      <w:r>
+        <w:rPr>
+          <w:rFonts w:ascii="Helvetica" w:hAnsi="Helvetica"/>
+          <w:noProof/>
+          <w:sz w:val="18"/>
+          <w:szCs w:val="18"/>
+        </w:rPr>
+        <w:t>[2]</w:t>
+      </w:r>
+      <w:r>
+        <w:rPr>
+          <w:rFonts w:ascii="Helvetica" w:hAnsi="Helvetica"/>
+          <w:sz w:val="18"/>
+          <w:szCs w:val="18"/>
+        </w:rPr>
+        <w:fldChar w:fldCharType="end"/>
+      </w:r>
+      <w:r>
+        <w:rPr>
+          <w:rFonts w:ascii="Helvetica" w:hAnsi="Helvetica"/>
+          <w:sz w:val="18"/>
+          <w:szCs w:val="18"/>
+        </w:rPr>
+        <w:t>:</w:t>
+      </w:r>
+    </w:p>
+    <w:p>
+      <w:pPr>
+        <w:pStyle w:val="ListParagraph"/>
+        <w:numPr>
+          <w:ilvl w:val="1"/>
+          <w:numId w:val="20"/>
+        </w:numPr>
+        <w:rPr>
+          <w:rFonts w:ascii="Helvetica" w:hAnsi="Helvetica"/>
+          <w:sz w:val="18"/>
+          <w:szCs w:val="18"/>
+        </w:rPr>
+      </w:pPr>
+      <w:r>
+        <w:rPr>
+          <w:rFonts w:ascii="Helvetica" w:hAnsi="Helvetica"/>
+          <w:sz w:val="18"/>
+          <w:szCs w:val="18"/>
+        </w:rPr>
+        <w:t>correct placement or strapping of the electrodes,</w:t>
+      </w:r>
+    </w:p>
+    <w:p>
+      <w:pPr>
+        <w:pStyle w:val="ListParagraph"/>
+        <w:numPr>
+          <w:ilvl w:val="1"/>
+          <w:numId w:val="20"/>
+        </w:numPr>
+        <w:rPr>
+          <w:rFonts w:ascii="Helvetica" w:hAnsi="Helvetica"/>
+          <w:sz w:val="18"/>
+          <w:szCs w:val="18"/>
+        </w:rPr>
+      </w:pPr>
+      <w:proofErr w:type="spellStart"/>
+      <w:r>
+        <w:rPr>
+          <w:rFonts w:ascii="Helvetica" w:hAnsi="Helvetica"/>
+          <w:sz w:val="18"/>
+          <w:szCs w:val="18"/>
+        </w:rPr>
+        <w:t>s</w:t>
+      </w:r>
+      <w:r>
+        <w:rPr>
+          <w:rFonts w:ascii="Helvetica" w:hAnsi="Helvetica"/>
+          <w:sz w:val="18"/>
+          <w:szCs w:val="18"/>
+        </w:rPr>
+        <w:t>choice</w:t>
+      </w:r>
+      <w:proofErr w:type="spellEnd"/>
+      <w:r>
+        <w:rPr>
+          <w:rFonts w:ascii="Helvetica" w:hAnsi="Helvetica"/>
+          <w:sz w:val="18"/>
+          <w:szCs w:val="18"/>
+        </w:rPr>
+        <w:t xml:space="preserve"> of gel or saline applied to not only ensure conductivity but also protects against burns due to the heat dissipation from the current</w:t>
+      </w:r>
+    </w:p>
+    <w:p>
+      <w:pPr>
+        <w:pStyle w:val="ListParagraph"/>
+        <w:numPr>
+          <w:ilvl w:val="1"/>
+          <w:numId w:val="20"/>
+        </w:numPr>
+        <w:rPr>
+          <w:rFonts w:ascii="Helvetica" w:hAnsi="Helvetica"/>
+          <w:sz w:val="18"/>
+          <w:szCs w:val="18"/>
+        </w:rPr>
+      </w:pPr>
+      <w:r>
+        <w:rPr>
+          <w:rFonts w:ascii="Helvetica" w:hAnsi="Helvetica"/>
+          <w:sz w:val="18"/>
+          <w:szCs w:val="18"/>
+        </w:rPr>
+        <w:t xml:space="preserve">choice of </w:t>
+      </w:r>
+      <w:r>
+        <w:rPr>
+          <w:rFonts w:ascii="Helvetica" w:hAnsi="Helvetica"/>
+          <w:sz w:val="18"/>
+          <w:szCs w:val="18"/>
+        </w:rPr>
+        <w:t>region of interest targeted by the stimulation</w:t>
+      </w:r>
+      <w:r>
+        <w:rPr>
+          <w:rFonts w:ascii="Helvetica" w:hAnsi="Helvetica"/>
+          <w:sz w:val="18"/>
+          <w:szCs w:val="18"/>
+        </w:rPr>
+        <w:t xml:space="preserve"> since the stimulation is </w:t>
+      </w:r>
+      <w:r>
+        <w:rPr>
+          <w:rFonts w:ascii="Helvetica" w:hAnsi="Helvetica"/>
+          <w:sz w:val="18"/>
+          <w:szCs w:val="18"/>
+        </w:rPr>
+        <w:t>localized</w:t>
+      </w:r>
+    </w:p>
+    <w:p>
+      <w:pPr>
+        <w:pStyle w:val="ListParagraph"/>
+        <w:numPr>
+          <w:ilvl w:val="1"/>
+          <w:numId w:val="20"/>
+        </w:numPr>
+        <w:rPr>
+          <w:rFonts w:ascii="Helvetica" w:hAnsi="Helvetica"/>
+          <w:sz w:val="18"/>
+          <w:szCs w:val="18"/>
+        </w:rPr>
+      </w:pPr>
+      <w:r>
+        <w:rPr>
+          <w:rFonts w:ascii="Helvetica" w:hAnsi="Helvetica"/>
+          <w:sz w:val="18"/>
+          <w:szCs w:val="18"/>
+        </w:rPr>
+        <w:t xml:space="preserve">stimulation intensity level and duration </w:t>
+      </w:r>
+    </w:p>
+    <w:p>
+      <w:pPr>
+        <w:rPr>
+          <w:rFonts w:ascii="Helvetica" w:hAnsi="Helvetica"/>
+          <w:sz w:val="18"/>
+          <w:szCs w:val="18"/>
+        </w:rPr>
+      </w:pPr>
+      <w:r>
+        <w:rPr>
+          <w:rFonts w:ascii="Helvetica" w:hAnsi="Helvetica"/>
+          <w:sz w:val="18"/>
+          <w:szCs w:val="18"/>
+        </w:rPr>
+        <w:t>Also,</w:t>
+      </w:r>
+      <w:r>
+        <w:rPr>
+          <w:rFonts w:ascii="Helvetica" w:hAnsi="Helvetica"/>
+          <w:sz w:val="18"/>
+          <w:szCs w:val="18"/>
+        </w:rPr>
+        <w:t xml:space="preserve"> mild adverse effects have been observed in patients such as headache, moderate fatigue, difficulty concentrating, mood changes and nausea.</w:t>
+      </w:r>
+    </w:p>
+    <w:p>
+      <w:pPr>
+        <w:rPr>
+          <w:rFonts w:ascii="Helvetica" w:hAnsi="Helvetica"/>
+          <w:sz w:val="18"/>
+          <w:szCs w:val="18"/>
+        </w:rPr>
+      </w:pPr>
+    </w:p>
+    <w:p>
+      <w:pPr>
         <w:rPr>
           <w:rFonts w:ascii="Helvetica" w:hAnsi="Helvetica"/>
           <w:b/>
@@ -81,6 +830,360 @@
           <w:szCs w:val="18"/>
         </w:rPr>
       </w:pPr>
+      <w:r>
+        <w:rPr>
+          <w:rFonts w:ascii="Helvetica" w:hAnsi="Helvetica"/>
+          <w:sz w:val="18"/>
+          <w:szCs w:val="18"/>
+        </w:rPr>
+        <w:t xml:space="preserve">Although </w:t>
+      </w:r>
+      <w:r>
+        <w:rPr>
+          <w:rFonts w:ascii="Helvetica" w:hAnsi="Helvetica"/>
+          <w:sz w:val="18"/>
+          <w:szCs w:val="18"/>
+        </w:rPr>
+        <w:t>currently there</w:t>
+      </w:r>
+      <w:r>
+        <w:rPr>
+          <w:rFonts w:ascii="Helvetica" w:hAnsi="Helvetica"/>
+          <w:sz w:val="18"/>
+          <w:szCs w:val="18"/>
+        </w:rPr>
+        <w:t xml:space="preserve"> is no cure of PD, </w:t>
+      </w:r>
+      <w:r>
+        <w:rPr>
+          <w:rFonts w:ascii="Helvetica" w:hAnsi="Helvetica"/>
+          <w:sz w:val="18"/>
+          <w:szCs w:val="18"/>
+        </w:rPr>
+        <w:t>d</w:t>
+      </w:r>
+      <w:r>
+        <w:rPr>
+          <w:rFonts w:ascii="Helvetica" w:hAnsi="Helvetica"/>
+          <w:sz w:val="18"/>
+          <w:szCs w:val="18"/>
+        </w:rPr>
+        <w:t xml:space="preserve">eep </w:t>
+      </w:r>
+      <w:r>
+        <w:rPr>
+          <w:rFonts w:ascii="Helvetica" w:hAnsi="Helvetica"/>
+          <w:sz w:val="18"/>
+          <w:szCs w:val="18"/>
+        </w:rPr>
+        <w:t>b</w:t>
+      </w:r>
+      <w:r>
+        <w:rPr>
+          <w:rFonts w:ascii="Helvetica" w:hAnsi="Helvetica"/>
+          <w:sz w:val="18"/>
+          <w:szCs w:val="18"/>
+        </w:rPr>
+        <w:t xml:space="preserve">rain </w:t>
+      </w:r>
+      <w:r>
+        <w:rPr>
+          <w:rFonts w:ascii="Helvetica" w:hAnsi="Helvetica"/>
+          <w:sz w:val="18"/>
+          <w:szCs w:val="18"/>
+        </w:rPr>
+        <w:t>s</w:t>
+      </w:r>
+      <w:r>
+        <w:rPr>
+          <w:rFonts w:ascii="Helvetica" w:hAnsi="Helvetica"/>
+          <w:sz w:val="18"/>
+          <w:szCs w:val="18"/>
+        </w:rPr>
+        <w:t>timulation</w:t>
+      </w:r>
+      <w:r>
+        <w:rPr>
+          <w:rFonts w:ascii="Helvetica" w:hAnsi="Helvetica"/>
+          <w:sz w:val="18"/>
+          <w:szCs w:val="18"/>
+        </w:rPr>
+        <w:t xml:space="preserve"> </w:t>
+      </w:r>
+      <w:r>
+        <w:rPr>
+          <w:rFonts w:ascii="Helvetica" w:hAnsi="Helvetica"/>
+          <w:sz w:val="18"/>
+          <w:szCs w:val="18"/>
+        </w:rPr>
+        <w:t>(</w:t>
+      </w:r>
+      <w:r>
+        <w:rPr>
+          <w:rFonts w:ascii="Helvetica" w:hAnsi="Helvetica"/>
+          <w:sz w:val="18"/>
+          <w:szCs w:val="18"/>
+        </w:rPr>
+        <w:t>DBS) non</w:t>
+      </w:r>
+      <w:r>
+        <w:rPr>
+          <w:rFonts w:ascii="Helvetica" w:hAnsi="Helvetica"/>
+          <w:sz w:val="18"/>
+          <w:szCs w:val="18"/>
+        </w:rPr>
+        <w:t>-invasive techniques have demonstrated improvement of motor and non-motor neurological symptoms. It seems that more studies are needed to establish the duration of the treatment</w:t>
+      </w:r>
+      <w:r>
+        <w:rPr>
+          <w:rFonts w:ascii="Helvetica" w:hAnsi="Helvetica"/>
+          <w:sz w:val="18"/>
+          <w:szCs w:val="18"/>
+        </w:rPr>
+        <w:t>s</w:t>
+      </w:r>
+      <w:r>
+        <w:rPr>
+          <w:rFonts w:ascii="Helvetica" w:hAnsi="Helvetica"/>
+          <w:sz w:val="18"/>
+          <w:szCs w:val="18"/>
+        </w:rPr>
+        <w:t>, their long-term efficiency and</w:t>
+      </w:r>
+      <w:r>
+        <w:rPr>
+          <w:rFonts w:ascii="Helvetica" w:hAnsi="Helvetica"/>
+          <w:sz w:val="18"/>
+          <w:szCs w:val="18"/>
+        </w:rPr>
+        <w:t xml:space="preserve"> long-term side-effects</w:t>
+      </w:r>
+      <w:r>
+        <w:rPr>
+          <w:rFonts w:ascii="Helvetica" w:hAnsi="Helvetica"/>
+          <w:sz w:val="18"/>
+          <w:szCs w:val="18"/>
+        </w:rPr>
+        <w:t xml:space="preserve"> </w:t>
+      </w:r>
+      <w:r>
+        <w:rPr>
+          <w:rFonts w:ascii="Helvetica" w:hAnsi="Helvetica"/>
+          <w:sz w:val="18"/>
+          <w:szCs w:val="18"/>
+        </w:rPr>
+        <w:fldChar w:fldCharType="begin"/>
+      </w:r>
+      <w:r>
+        <w:rPr>
+          <w:rFonts w:ascii="Helvetica" w:hAnsi="Helvetica"/>
+          <w:sz w:val="18"/>
+          <w:szCs w:val="18"/>
+        </w:rPr>
+        <w:instrText xml:space="preserve"> ADDIN ZOTERO_ITEM CSL_CITATION {"citationID":"FuSZHupA","properties":{"formattedCitation":"[3]","plainCitation":"[3]","noteIndex":0},"citationItems":[{"id":379,"uris":["http://zotero.org/users/7286058/items/HV5FPAQS"],"uri":["http://zotero.org/users/7286058/items/HV5FPAQS"],"itemData":{"id":379,"type":"article","title":"PubMed Central Full Text PDF","URL":"http://www.ncbi.nlm.nih.gov/pmc/articles/PMC1739437/pdf/v076p01614.pdf","accessed":{"date-parts":[["2021",10,29]]}}}],"schema":"https://github.com/citation-style-language/schema/raw/master/csl-citation.json"} </w:instrText>
+      </w:r>
+      <w:r>
+        <w:rPr>
+          <w:rFonts w:ascii="Helvetica" w:hAnsi="Helvetica"/>
+          <w:sz w:val="18"/>
+          <w:szCs w:val="18"/>
+        </w:rPr>
+        <w:fldChar w:fldCharType="separate"/>
+      </w:r>
+      <w:r>
+        <w:rPr>
+          <w:rFonts w:ascii="Helvetica" w:hAnsi="Helvetica"/>
+          <w:noProof/>
+          <w:sz w:val="18"/>
+          <w:szCs w:val="18"/>
+        </w:rPr>
+        <w:t>[3]</w:t>
+      </w:r>
+      <w:r>
+        <w:rPr>
+          <w:rFonts w:ascii="Helvetica" w:hAnsi="Helvetica"/>
+          <w:sz w:val="18"/>
+          <w:szCs w:val="18"/>
+        </w:rPr>
+        <w:fldChar w:fldCharType="end"/>
+      </w:r>
+      <w:r>
+        <w:rPr>
+          <w:rFonts w:ascii="Helvetica" w:hAnsi="Helvetica"/>
+          <w:sz w:val="18"/>
+          <w:szCs w:val="18"/>
+        </w:rPr>
+        <w:t>.</w:t>
+      </w:r>
+      <w:r>
+        <w:rPr>
+          <w:rFonts w:ascii="Helvetica" w:hAnsi="Helvetica"/>
+          <w:sz w:val="18"/>
+          <w:szCs w:val="18"/>
+        </w:rPr>
+        <w:t xml:space="preserve"> </w:t>
+      </w:r>
+      <w:r>
+        <w:rPr>
+          <w:rFonts w:ascii="Helvetica" w:hAnsi="Helvetica"/>
+          <w:sz w:val="18"/>
+          <w:szCs w:val="18"/>
+        </w:rPr>
+        <w:t>Focused ultra-sound is FDA-approve</w:t>
+      </w:r>
+      <w:r>
+        <w:rPr>
+          <w:rFonts w:ascii="Helvetica" w:hAnsi="Helvetica"/>
+          <w:sz w:val="18"/>
+          <w:szCs w:val="18"/>
+        </w:rPr>
+        <w:t>d</w:t>
+      </w:r>
+      <w:r>
+        <w:rPr>
+          <w:rFonts w:ascii="Helvetica" w:hAnsi="Helvetica"/>
+          <w:sz w:val="18"/>
+          <w:szCs w:val="18"/>
+        </w:rPr>
+        <w:t>, use</w:t>
+      </w:r>
+      <w:r>
+        <w:rPr>
+          <w:rFonts w:ascii="Helvetica" w:hAnsi="Helvetica"/>
+          <w:sz w:val="18"/>
+          <w:szCs w:val="18"/>
+        </w:rPr>
+        <w:t>s</w:t>
+      </w:r>
+      <w:r>
+        <w:rPr>
+          <w:rFonts w:ascii="Helvetica" w:hAnsi="Helvetica"/>
+          <w:sz w:val="18"/>
+          <w:szCs w:val="18"/>
+        </w:rPr>
+        <w:t xml:space="preserve"> MRI to guide high energy waves to destroy specific areas in the brain connected to tremor and unlike DBS</w:t>
+      </w:r>
+      <w:r>
+        <w:rPr>
+          <w:rFonts w:ascii="Helvetica" w:hAnsi="Helvetica"/>
+          <w:sz w:val="18"/>
+          <w:szCs w:val="18"/>
+        </w:rPr>
+        <w:t>,</w:t>
+      </w:r>
+      <w:r>
+        <w:rPr>
+          <w:rFonts w:ascii="Helvetica" w:hAnsi="Helvetica"/>
+          <w:sz w:val="18"/>
+          <w:szCs w:val="18"/>
+        </w:rPr>
+        <w:t xml:space="preserve"> it is irreversible and </w:t>
+      </w:r>
+      <w:r>
+        <w:rPr>
+          <w:rFonts w:ascii="Helvetica" w:hAnsi="Helvetica"/>
+          <w:sz w:val="18"/>
+          <w:szCs w:val="18"/>
+        </w:rPr>
+        <w:t>permanent</w:t>
+      </w:r>
+      <w:r>
+        <w:rPr>
+          <w:rFonts w:ascii="Helvetica" w:hAnsi="Helvetica"/>
+          <w:sz w:val="18"/>
+          <w:szCs w:val="18"/>
+        </w:rPr>
+        <w:t xml:space="preserve">. Clinical trials are testing FUS for other PD symptoms such as dyskinesia, additional research is </w:t>
+      </w:r>
+      <w:r>
+        <w:rPr>
+          <w:rFonts w:ascii="Helvetica" w:hAnsi="Helvetica"/>
+          <w:sz w:val="18"/>
+          <w:szCs w:val="18"/>
+        </w:rPr>
+        <w:t>needed</w:t>
+      </w:r>
+      <w:r>
+        <w:rPr>
+          <w:rFonts w:ascii="Helvetica" w:hAnsi="Helvetica"/>
+          <w:sz w:val="18"/>
+          <w:szCs w:val="18"/>
+        </w:rPr>
+        <w:t xml:space="preserve"> to </w:t>
+      </w:r>
+      <w:r>
+        <w:rPr>
+          <w:rFonts w:ascii="Helvetica" w:hAnsi="Helvetica"/>
+          <w:sz w:val="18"/>
+          <w:szCs w:val="18"/>
+        </w:rPr>
+        <w:t>validate</w:t>
+      </w:r>
+      <w:r>
+        <w:rPr>
+          <w:rFonts w:ascii="Helvetica" w:hAnsi="Helvetica"/>
+          <w:sz w:val="18"/>
+          <w:szCs w:val="18"/>
+        </w:rPr>
+        <w:t xml:space="preserve"> fully this procedure</w:t>
+      </w:r>
+      <w:r>
+        <w:rPr>
+          <w:rFonts w:ascii="Helvetica" w:hAnsi="Helvetica"/>
+          <w:sz w:val="18"/>
+          <w:szCs w:val="18"/>
+        </w:rPr>
+        <w:t xml:space="preserve"> </w:t>
+      </w:r>
+      <w:r>
+        <w:rPr>
+          <w:rFonts w:ascii="Helvetica" w:hAnsi="Helvetica"/>
+          <w:sz w:val="18"/>
+          <w:szCs w:val="18"/>
+        </w:rPr>
+        <w:fldChar w:fldCharType="begin"/>
+      </w:r>
+      <w:r>
+        <w:rPr>
+          <w:rFonts w:ascii="Helvetica" w:hAnsi="Helvetica"/>
+          <w:sz w:val="18"/>
+          <w:szCs w:val="18"/>
+        </w:rPr>
+        <w:instrText xml:space="preserve"> ADDIN ZOTERO_ITEM CSL_CITATION {"citationID":"xxmcA8gx","properties":{"formattedCitation":"[4]","plainCitation":"[4]","noteIndex":0},"citationItems":[{"id":389,"uris":["http://zotero.org/users/7286058/items/RTRE3Z7A"],"uri":["http://zotero.org/users/7286058/items/RTRE3Z7A"],"itemData":{"id":389,"type":"webpage","abstract":"The Parkinson’s Foundation makes life better for people with Parkinson’s disease by improving care and advancing research toward a cure.","container-title":"Parkinson's Foundation","language":"en","title":"Other Surgical Options","URL":"https://www.parkinson.org/Understanding-Parkinsons/Treatment/Surgical-Treatment-Options/Other-Surgical-Options","accessed":{"date-parts":[["2021",10,29]]}}}],"schema":"https://github.com/citation-style-language/schema/raw/master/csl-citation.json"} </w:instrText>
+      </w:r>
+      <w:r>
+        <w:rPr>
+          <w:rFonts w:ascii="Helvetica" w:hAnsi="Helvetica"/>
+          <w:sz w:val="18"/>
+          <w:szCs w:val="18"/>
+        </w:rPr>
+        <w:fldChar w:fldCharType="separate"/>
+      </w:r>
+      <w:r>
+        <w:rPr>
+          <w:rFonts w:ascii="Helvetica" w:hAnsi="Helvetica"/>
+          <w:noProof/>
+          <w:sz w:val="18"/>
+          <w:szCs w:val="18"/>
+        </w:rPr>
+        <w:t>[4]</w:t>
+      </w:r>
+      <w:r>
+        <w:rPr>
+          <w:rFonts w:ascii="Helvetica" w:hAnsi="Helvetica"/>
+          <w:sz w:val="18"/>
+          <w:szCs w:val="18"/>
+        </w:rPr>
+        <w:fldChar w:fldCharType="end"/>
+      </w:r>
+      <w:r>
+        <w:rPr>
+          <w:rFonts w:ascii="Helvetica" w:hAnsi="Helvetica"/>
+          <w:sz w:val="18"/>
+          <w:szCs w:val="18"/>
+        </w:rPr>
+        <w:t>.</w:t>
+      </w:r>
     </w:p>
     <w:p>
       <w:pPr>
@@ -93,12 +1196,356 @@
     </w:p>
     <w:p>
       <w:pPr>
-        <w:rPr>
-          <w:rFonts w:ascii="Helvetica" w:hAnsi="Helvetica"/>
-          <w:sz w:val="18"/>
-          <w:szCs w:val="18"/>
-        </w:rPr>
-      </w:pPr>
+        <w:pStyle w:val="Bibliography"/>
+        <w:rPr>
+          <w:rFonts w:ascii="Helvetica" w:hAnsi="Helvetica"/>
+          <w:sz w:val="18"/>
+        </w:rPr>
+      </w:pPr>
+      <w:r>
+        <w:rPr>
+          <w:rFonts w:ascii="Helvetica" w:hAnsi="Helvetica"/>
+          <w:sz w:val="18"/>
+          <w:szCs w:val="18"/>
+        </w:rPr>
+        <w:fldChar w:fldCharType="begin"/>
+      </w:r>
+      <w:r>
+        <w:rPr>
+          <w:rFonts w:ascii="Helvetica" w:hAnsi="Helvetica"/>
+          <w:sz w:val="18"/>
+          <w:szCs w:val="18"/>
+        </w:rPr>
+        <w:instrText xml:space="preserve"> ADDIN ZOTERO_BIBL {"uncited":[],"omitted":[],"custom":[]} CSL_BIBLIOGRAPHY </w:instrText>
+      </w:r>
+      <w:r>
+        <w:rPr>
+          <w:rFonts w:ascii="Helvetica" w:hAnsi="Helvetica"/>
+          <w:sz w:val="18"/>
+          <w:szCs w:val="18"/>
+        </w:rPr>
+        <w:fldChar w:fldCharType="separate"/>
+      </w:r>
+      <w:r>
+        <w:rPr>
+          <w:rFonts w:ascii="Helvetica" w:hAnsi="Helvetica"/>
+          <w:sz w:val="18"/>
+        </w:rPr>
+        <w:t>[1]</w:t>
+      </w:r>
+      <w:r>
+        <w:rPr>
+          <w:rFonts w:ascii="Helvetica" w:hAnsi="Helvetica"/>
+          <w:sz w:val="18"/>
+        </w:rPr>
+        <w:tab/>
+        <w:t xml:space="preserve">A. E.-E. Aly, B. T. Harmon, L. </w:t>
+      </w:r>
+      <w:proofErr w:type="spellStart"/>
+      <w:r>
+        <w:rPr>
+          <w:rFonts w:ascii="Helvetica" w:hAnsi="Helvetica"/>
+          <w:sz w:val="18"/>
+        </w:rPr>
+        <w:t>Padegimas</w:t>
+      </w:r>
+      <w:proofErr w:type="spellEnd"/>
+      <w:r>
+        <w:rPr>
+          <w:rFonts w:ascii="Helvetica" w:hAnsi="Helvetica"/>
+          <w:sz w:val="18"/>
+        </w:rPr>
+        <w:t xml:space="preserve">, O. </w:t>
+      </w:r>
+      <w:proofErr w:type="spellStart"/>
+      <w:r>
+        <w:rPr>
+          <w:rFonts w:ascii="Helvetica" w:hAnsi="Helvetica"/>
+          <w:sz w:val="18"/>
+        </w:rPr>
+        <w:t>Sesenoglu</w:t>
+      </w:r>
+      <w:proofErr w:type="spellEnd"/>
+      <w:r>
+        <w:rPr>
+          <w:rFonts w:ascii="Helvetica" w:hAnsi="Helvetica"/>
+          <w:sz w:val="18"/>
+        </w:rPr>
+        <w:t xml:space="preserve">-Laird, M. J. Cooper, and B. L. </w:t>
+      </w:r>
+      <w:proofErr w:type="spellStart"/>
+      <w:r>
+        <w:rPr>
+          <w:rFonts w:ascii="Helvetica" w:hAnsi="Helvetica"/>
+          <w:sz w:val="18"/>
+        </w:rPr>
+        <w:t>Waszczak</w:t>
+      </w:r>
+      <w:proofErr w:type="spellEnd"/>
+      <w:r>
+        <w:rPr>
+          <w:rFonts w:ascii="Helvetica" w:hAnsi="Helvetica"/>
+          <w:sz w:val="18"/>
+        </w:rPr>
+        <w:t xml:space="preserve">, “Intranasal Delivery of </w:t>
+      </w:r>
+      <w:proofErr w:type="spellStart"/>
+      <w:r>
+        <w:rPr>
+          <w:rFonts w:ascii="Helvetica" w:hAnsi="Helvetica"/>
+          <w:sz w:val="18"/>
+        </w:rPr>
+        <w:t>pGDNF</w:t>
+      </w:r>
+      <w:proofErr w:type="spellEnd"/>
+      <w:r>
+        <w:rPr>
+          <w:rFonts w:ascii="Helvetica" w:hAnsi="Helvetica"/>
+          <w:sz w:val="18"/>
+        </w:rPr>
+        <w:t xml:space="preserve"> DNA Nanoparticles Provides Neuroprotection in the Rat 6-Hydroxydopamine Model of Parkinson’s Disease,” </w:t>
+      </w:r>
+      <w:r>
+        <w:rPr>
+          <w:rFonts w:ascii="Helvetica" w:hAnsi="Helvetica"/>
+          <w:i/>
+          <w:iCs/>
+          <w:sz w:val="18"/>
+        </w:rPr>
+        <w:t xml:space="preserve">Mol. </w:t>
+      </w:r>
+      <w:proofErr w:type="spellStart"/>
+      <w:r>
+        <w:rPr>
+          <w:rFonts w:ascii="Helvetica" w:hAnsi="Helvetica"/>
+          <w:i/>
+          <w:iCs/>
+          <w:sz w:val="18"/>
+        </w:rPr>
+        <w:t>Neurobiol</w:t>
+      </w:r>
+      <w:proofErr w:type="spellEnd"/>
+      <w:r>
+        <w:rPr>
+          <w:rFonts w:ascii="Helvetica" w:hAnsi="Helvetica"/>
+          <w:i/>
+          <w:iCs/>
+          <w:sz w:val="18"/>
+        </w:rPr>
+        <w:t>.</w:t>
+      </w:r>
+      <w:r>
+        <w:rPr>
+          <w:rFonts w:ascii="Helvetica" w:hAnsi="Helvetica"/>
+          <w:sz w:val="18"/>
+        </w:rPr>
+        <w:t xml:space="preserve">, vol. 56, no. 1, pp. 688–701, Jan. 2019, </w:t>
+      </w:r>
+      <w:proofErr w:type="spellStart"/>
+      <w:r>
+        <w:rPr>
+          <w:rFonts w:ascii="Helvetica" w:hAnsi="Helvetica"/>
+          <w:sz w:val="18"/>
+        </w:rPr>
+        <w:t>doi</w:t>
+      </w:r>
+      <w:proofErr w:type="spellEnd"/>
+      <w:r>
+        <w:rPr>
+          <w:rFonts w:ascii="Helvetica" w:hAnsi="Helvetica"/>
+          <w:sz w:val="18"/>
+        </w:rPr>
+        <w:t>: 10.1007/s12035-018-1109-6.</w:t>
+      </w:r>
+    </w:p>
+    <w:p>
+      <w:pPr>
+        <w:pStyle w:val="Bibliography"/>
+        <w:rPr>
+          <w:rFonts w:ascii="Helvetica" w:hAnsi="Helvetica"/>
+          <w:sz w:val="18"/>
+        </w:rPr>
+      </w:pPr>
+      <w:r>
+        <w:rPr>
+          <w:rFonts w:ascii="Helvetica" w:hAnsi="Helvetica"/>
+          <w:sz w:val="18"/>
+        </w:rPr>
+        <w:t>[2]</w:t>
+      </w:r>
+      <w:r>
+        <w:rPr>
+          <w:rFonts w:ascii="Helvetica" w:hAnsi="Helvetica"/>
+          <w:sz w:val="18"/>
+        </w:rPr>
+        <w:tab/>
+        <w:t xml:space="preserve">H. </w:t>
+      </w:r>
+      <w:proofErr w:type="spellStart"/>
+      <w:r>
+        <w:rPr>
+          <w:rFonts w:ascii="Helvetica" w:hAnsi="Helvetica"/>
+          <w:sz w:val="18"/>
+        </w:rPr>
+        <w:t>Thair</w:t>
+      </w:r>
+      <w:proofErr w:type="spellEnd"/>
+      <w:r>
+        <w:rPr>
+          <w:rFonts w:ascii="Helvetica" w:hAnsi="Helvetica"/>
+          <w:sz w:val="18"/>
+        </w:rPr>
+        <w:t>, A. L. Holloway, R. Newport, and A. D. Smith, “Transcranial Direct Current Stimulation (</w:t>
+      </w:r>
+      <w:proofErr w:type="spellStart"/>
+      <w:r>
+        <w:rPr>
+          <w:rFonts w:ascii="Helvetica" w:hAnsi="Helvetica"/>
+          <w:sz w:val="18"/>
+        </w:rPr>
+        <w:t>tDCS</w:t>
+      </w:r>
+      <w:proofErr w:type="spellEnd"/>
+      <w:r>
+        <w:rPr>
+          <w:rFonts w:ascii="Helvetica" w:hAnsi="Helvetica"/>
+          <w:sz w:val="18"/>
+        </w:rPr>
+        <w:t xml:space="preserve">): A Beginner’s Guide for Design and Implementation,” </w:t>
+      </w:r>
+      <w:r>
+        <w:rPr>
+          <w:rFonts w:ascii="Helvetica" w:hAnsi="Helvetica"/>
+          <w:i/>
+          <w:iCs/>
+          <w:sz w:val="18"/>
+        </w:rPr>
+        <w:t xml:space="preserve">Front. </w:t>
+      </w:r>
+      <w:proofErr w:type="spellStart"/>
+      <w:r>
+        <w:rPr>
+          <w:rFonts w:ascii="Helvetica" w:hAnsi="Helvetica"/>
+          <w:i/>
+          <w:iCs/>
+          <w:sz w:val="18"/>
+        </w:rPr>
+        <w:t>Neurosci</w:t>
+      </w:r>
+      <w:proofErr w:type="spellEnd"/>
+      <w:r>
+        <w:rPr>
+          <w:rFonts w:ascii="Helvetica" w:hAnsi="Helvetica"/>
+          <w:i/>
+          <w:iCs/>
+          <w:sz w:val="18"/>
+        </w:rPr>
+        <w:t>.</w:t>
+      </w:r>
+      <w:r>
+        <w:rPr>
+          <w:rFonts w:ascii="Helvetica" w:hAnsi="Helvetica"/>
+          <w:sz w:val="18"/>
+        </w:rPr>
+        <w:t xml:space="preserve">, vol. 11, p. 641, Nov. 2017, </w:t>
+      </w:r>
+      <w:proofErr w:type="spellStart"/>
+      <w:r>
+        <w:rPr>
+          <w:rFonts w:ascii="Helvetica" w:hAnsi="Helvetica"/>
+          <w:sz w:val="18"/>
+        </w:rPr>
+        <w:t>doi</w:t>
+      </w:r>
+      <w:proofErr w:type="spellEnd"/>
+      <w:r>
+        <w:rPr>
+          <w:rFonts w:ascii="Helvetica" w:hAnsi="Helvetica"/>
+          <w:sz w:val="18"/>
+        </w:rPr>
+        <w:t>: 10.3389/fnins.2017.00641.</w:t>
+      </w:r>
+    </w:p>
+    <w:p>
+      <w:pPr>
+        <w:pStyle w:val="Bibliography"/>
+        <w:rPr>
+          <w:rFonts w:ascii="Helvetica" w:hAnsi="Helvetica"/>
+          <w:sz w:val="18"/>
+        </w:rPr>
+      </w:pPr>
+      <w:r>
+        <w:rPr>
+          <w:rFonts w:ascii="Helvetica" w:hAnsi="Helvetica"/>
+          <w:sz w:val="18"/>
+        </w:rPr>
+        <w:t>[3]</w:t>
+      </w:r>
+      <w:r>
+        <w:rPr>
+          <w:rFonts w:ascii="Helvetica" w:hAnsi="Helvetica"/>
+          <w:sz w:val="18"/>
+        </w:rPr>
+        <w:tab/>
+        <w:t>“PubMed Central Full Text PDF.” Accessed: Oct. 29, 2021. [Online]. Available: http://www.ncbi.nlm.nih.gov/pmc/articles/PMC1739437/pdf/v076p01614.pdf</w:t>
+      </w:r>
+    </w:p>
+    <w:p>
+      <w:pPr>
+        <w:pStyle w:val="Bibliography"/>
+        <w:rPr>
+          <w:rFonts w:ascii="Helvetica" w:hAnsi="Helvetica"/>
+          <w:sz w:val="18"/>
+        </w:rPr>
+      </w:pPr>
+      <w:r>
+        <w:rPr>
+          <w:rFonts w:ascii="Helvetica" w:hAnsi="Helvetica"/>
+          <w:sz w:val="18"/>
+        </w:rPr>
+        <w:t>[4]</w:t>
+      </w:r>
+      <w:r>
+        <w:rPr>
+          <w:rFonts w:ascii="Helvetica" w:hAnsi="Helvetica"/>
+          <w:sz w:val="18"/>
+        </w:rPr>
+        <w:tab/>
+        <w:t xml:space="preserve">“Other Surgical Options,” </w:t>
+      </w:r>
+      <w:r>
+        <w:rPr>
+          <w:rFonts w:ascii="Helvetica" w:hAnsi="Helvetica"/>
+          <w:i/>
+          <w:iCs/>
+          <w:sz w:val="18"/>
+        </w:rPr>
+        <w:t>Parkinson’s Foundation</w:t>
+      </w:r>
+      <w:r>
+        <w:rPr>
+          <w:rFonts w:ascii="Helvetica" w:hAnsi="Helvetica"/>
+          <w:sz w:val="18"/>
+        </w:rPr>
+        <w:t>. https://www.parkinson.org/Understanding-Parkinsons/Treatment/Surgical-Treatment-Options/Other-Surgical-Options (accessed Oct. 29, 2021).</w:t>
+      </w:r>
+    </w:p>
+    <w:p>
+      <w:pPr>
+        <w:rPr>
+          <w:rFonts w:ascii="Helvetica" w:hAnsi="Helvetica"/>
+          <w:sz w:val="18"/>
+          <w:szCs w:val="18"/>
+        </w:rPr>
+      </w:pPr>
+      <w:r>
+        <w:rPr>
+          <w:rFonts w:ascii="Helvetica" w:hAnsi="Helvetica"/>
+          <w:sz w:val="18"/>
+          <w:szCs w:val="18"/>
+        </w:rPr>
+        <w:fldChar w:fldCharType="end"/>
+      </w:r>
     </w:p>
     <w:sectPr>
       <w:footerReference w:type="even" r:id="rId7"/>
@@ -1801,6 +3248,119 @@
     </w:lvl>
   </w:abstractNum>
   <w:abstractNum w:abstractNumId="13" w15:restartNumberingAfterBreak="0">
+    <w:nsid w:val="4FCE625B"/>
+    <w:multiLevelType w:val="hybridMultilevel"/>
+    <w:tmpl w:val="131EC932"/>
+    <w:lvl w:ilvl="0" w:tplc="FFFFFFFF">
+      <w:start w:val="1"/>
+      <w:numFmt w:val="bullet"/>
+      <w:lvlText w:val=""/>
+      <w:lvlJc w:val="left"/>
+      <w:pPr>
+        <w:ind w:left="360" w:hanging="360"/>
+      </w:pPr>
+      <w:rPr>
+        <w:rFonts w:ascii="Symbol" w:hAnsi="Symbol" w:hint="default"/>
+      </w:rPr>
+    </w:lvl>
+    <w:lvl w:ilvl="1" w:tplc="DD98AFD8">
+      <w:start w:val="1"/>
+      <w:numFmt w:val="bullet"/>
+      <w:lvlText w:val=""/>
+      <w:lvlJc w:val="left"/>
+      <w:pPr>
+        <w:ind w:left="1080" w:hanging="360"/>
+      </w:pPr>
+      <w:rPr>
+        <w:rFonts w:ascii="Symbol" w:hAnsi="Symbol" w:hint="default"/>
+      </w:rPr>
+    </w:lvl>
+    <w:lvl w:ilvl="2" w:tplc="FFFFFFFF" w:tentative="1">
+      <w:start w:val="1"/>
+      <w:numFmt w:val="bullet"/>
+      <w:lvlText w:val=""/>
+      <w:lvlJc w:val="left"/>
+      <w:pPr>
+        <w:ind w:left="1800" w:hanging="360"/>
+      </w:pPr>
+      <w:rPr>
+        <w:rFonts w:ascii="Wingdings" w:hAnsi="Wingdings" w:hint="default"/>
+      </w:rPr>
+    </w:lvl>
+    <w:lvl w:ilvl="3" w:tplc="FFFFFFFF" w:tentative="1">
+      <w:start w:val="1"/>
+      <w:numFmt w:val="bullet"/>
+      <w:lvlText w:val=""/>
+      <w:lvlJc w:val="left"/>
+      <w:pPr>
+        <w:ind w:left="2520" w:hanging="360"/>
+      </w:pPr>
+      <w:rPr>
+        <w:rFonts w:ascii="Symbol" w:hAnsi="Symbol" w:hint="default"/>
+      </w:rPr>
+    </w:lvl>
+    <w:lvl w:ilvl="4" w:tplc="FFFFFFFF" w:tentative="1">
+      <w:start w:val="1"/>
+      <w:numFmt w:val="bullet"/>
+      <w:lvlText w:val="o"/>
+      <w:lvlJc w:val="left"/>
+      <w:pPr>
+        <w:ind w:left="3240" w:hanging="360"/>
+      </w:pPr>
+      <w:rPr>
+        <w:rFonts w:ascii="Courier New" w:hAnsi="Courier New" w:cs="Courier New" w:hint="default"/>
+      </w:rPr>
+    </w:lvl>
+    <w:lvl w:ilvl="5" w:tplc="FFFFFFFF" w:tentative="1">
+      <w:start w:val="1"/>
+      <w:numFmt w:val="bullet"/>
+      <w:lvlText w:val=""/>
+      <w:lvlJc w:val="left"/>
+      <w:pPr>
+        <w:ind w:left="3960" w:hanging="360"/>
+      </w:pPr>
+      <w:rPr>
+        <w:rFonts w:ascii="Wingdings" w:hAnsi="Wingdings" w:hint="default"/>
+      </w:rPr>
+    </w:lvl>
+    <w:lvl w:ilvl="6" w:tplc="FFFFFFFF" w:tentative="1">
+      <w:start w:val="1"/>
+      <w:numFmt w:val="bullet"/>
+      <w:lvlText w:val=""/>
+      <w:lvlJc w:val="left"/>
+      <w:pPr>
+        <w:ind w:left="4680" w:hanging="360"/>
+      </w:pPr>
+      <w:rPr>
+        <w:rFonts w:ascii="Symbol" w:hAnsi="Symbol" w:hint="default"/>
+      </w:rPr>
+    </w:lvl>
+    <w:lvl w:ilvl="7" w:tplc="FFFFFFFF" w:tentative="1">
+      <w:start w:val="1"/>
+      <w:numFmt w:val="bullet"/>
+      <w:lvlText w:val="o"/>
+      <w:lvlJc w:val="left"/>
+      <w:pPr>
+        <w:ind w:left="5400" w:hanging="360"/>
+      </w:pPr>
+      <w:rPr>
+        <w:rFonts w:ascii="Courier New" w:hAnsi="Courier New" w:cs="Courier New" w:hint="default"/>
+      </w:rPr>
+    </w:lvl>
+    <w:lvl w:ilvl="8" w:tplc="FFFFFFFF" w:tentative="1">
+      <w:start w:val="1"/>
+      <w:numFmt w:val="bullet"/>
+      <w:lvlText w:val=""/>
+      <w:lvlJc w:val="left"/>
+      <w:pPr>
+        <w:ind w:left="6120" w:hanging="360"/>
+      </w:pPr>
+      <w:rPr>
+        <w:rFonts w:ascii="Wingdings" w:hAnsi="Wingdings" w:hint="default"/>
+      </w:rPr>
+    </w:lvl>
+  </w:abstractNum>
+  <w:abstractNum w:abstractNumId="14" w15:restartNumberingAfterBreak="0">
     <w:nsid w:val="6CE02961"/>
     <w:multiLevelType w:val="hybridMultilevel"/>
     <w:tmpl w:val="B1BC12C0"/>
@@ -1889,7 +3449,120 @@
       </w:pPr>
     </w:lvl>
   </w:abstractNum>
-  <w:abstractNum w:abstractNumId="14" w15:restartNumberingAfterBreak="0">
+  <w:abstractNum w:abstractNumId="15" w15:restartNumberingAfterBreak="0">
+    <w:nsid w:val="713B2AA3"/>
+    <w:multiLevelType w:val="hybridMultilevel"/>
+    <w:tmpl w:val="BF20DB2C"/>
+    <w:lvl w:ilvl="0" w:tplc="04090001">
+      <w:start w:val="1"/>
+      <w:numFmt w:val="bullet"/>
+      <w:lvlText w:val=""/>
+      <w:lvlJc w:val="left"/>
+      <w:pPr>
+        <w:ind w:left="360" w:hanging="360"/>
+      </w:pPr>
+      <w:rPr>
+        <w:rFonts w:ascii="Symbol" w:hAnsi="Symbol" w:hint="default"/>
+      </w:rPr>
+    </w:lvl>
+    <w:lvl w:ilvl="1" w:tplc="04090003">
+      <w:start w:val="1"/>
+      <w:numFmt w:val="bullet"/>
+      <w:lvlText w:val="o"/>
+      <w:lvlJc w:val="left"/>
+      <w:pPr>
+        <w:ind w:left="1080" w:hanging="360"/>
+      </w:pPr>
+      <w:rPr>
+        <w:rFonts w:ascii="Courier New" w:hAnsi="Courier New" w:cs="Courier New" w:hint="default"/>
+      </w:rPr>
+    </w:lvl>
+    <w:lvl w:ilvl="2" w:tplc="04090005" w:tentative="1">
+      <w:start w:val="1"/>
+      <w:numFmt w:val="bullet"/>
+      <w:lvlText w:val=""/>
+      <w:lvlJc w:val="left"/>
+      <w:pPr>
+        <w:ind w:left="1800" w:hanging="360"/>
+      </w:pPr>
+      <w:rPr>
+        <w:rFonts w:ascii="Wingdings" w:hAnsi="Wingdings" w:hint="default"/>
+      </w:rPr>
+    </w:lvl>
+    <w:lvl w:ilvl="3" w:tplc="04090001" w:tentative="1">
+      <w:start w:val="1"/>
+      <w:numFmt w:val="bullet"/>
+      <w:lvlText w:val=""/>
+      <w:lvlJc w:val="left"/>
+      <w:pPr>
+        <w:ind w:left="2520" w:hanging="360"/>
+      </w:pPr>
+      <w:rPr>
+        <w:rFonts w:ascii="Symbol" w:hAnsi="Symbol" w:hint="default"/>
+      </w:rPr>
+    </w:lvl>
+    <w:lvl w:ilvl="4" w:tplc="04090003" w:tentative="1">
+      <w:start w:val="1"/>
+      <w:numFmt w:val="bullet"/>
+      <w:lvlText w:val="o"/>
+      <w:lvlJc w:val="left"/>
+      <w:pPr>
+        <w:ind w:left="3240" w:hanging="360"/>
+      </w:pPr>
+      <w:rPr>
+        <w:rFonts w:ascii="Courier New" w:hAnsi="Courier New" w:cs="Courier New" w:hint="default"/>
+      </w:rPr>
+    </w:lvl>
+    <w:lvl w:ilvl="5" w:tplc="04090005" w:tentative="1">
+      <w:start w:val="1"/>
+      <w:numFmt w:val="bullet"/>
+      <w:lvlText w:val=""/>
+      <w:lvlJc w:val="left"/>
+      <w:pPr>
+        <w:ind w:left="3960" w:hanging="360"/>
+      </w:pPr>
+      <w:rPr>
+        <w:rFonts w:ascii="Wingdings" w:hAnsi="Wingdings" w:hint="default"/>
+      </w:rPr>
+    </w:lvl>
+    <w:lvl w:ilvl="6" w:tplc="04090001" w:tentative="1">
+      <w:start w:val="1"/>
+      <w:numFmt w:val="bullet"/>
+      <w:lvlText w:val=""/>
+      <w:lvlJc w:val="left"/>
+      <w:pPr>
+        <w:ind w:left="4680" w:hanging="360"/>
+      </w:pPr>
+      <w:rPr>
+        <w:rFonts w:ascii="Symbol" w:hAnsi="Symbol" w:hint="default"/>
+      </w:rPr>
+    </w:lvl>
+    <w:lvl w:ilvl="7" w:tplc="04090003" w:tentative="1">
+      <w:start w:val="1"/>
+      <w:numFmt w:val="bullet"/>
+      <w:lvlText w:val="o"/>
+      <w:lvlJc w:val="left"/>
+      <w:pPr>
+        <w:ind w:left="5400" w:hanging="360"/>
+      </w:pPr>
+      <w:rPr>
+        <w:rFonts w:ascii="Courier New" w:hAnsi="Courier New" w:cs="Courier New" w:hint="default"/>
+      </w:rPr>
+    </w:lvl>
+    <w:lvl w:ilvl="8" w:tplc="04090005" w:tentative="1">
+      <w:start w:val="1"/>
+      <w:numFmt w:val="bullet"/>
+      <w:lvlText w:val=""/>
+      <w:lvlJc w:val="left"/>
+      <w:pPr>
+        <w:ind w:left="6120" w:hanging="360"/>
+      </w:pPr>
+      <w:rPr>
+        <w:rFonts w:ascii="Wingdings" w:hAnsi="Wingdings" w:hint="default"/>
+      </w:rPr>
+    </w:lvl>
+  </w:abstractNum>
+  <w:abstractNum w:abstractNumId="16" w15:restartNumberingAfterBreak="0">
     <w:nsid w:val="733A571F"/>
     <w:multiLevelType w:val="multilevel"/>
     <w:tmpl w:val="365A7FDA"/>
@@ -2002,7 +3675,7 @@
       </w:pPr>
     </w:lvl>
   </w:abstractNum>
-  <w:abstractNum w:abstractNumId="15" w15:restartNumberingAfterBreak="0">
+  <w:abstractNum w:abstractNumId="17" w15:restartNumberingAfterBreak="0">
     <w:nsid w:val="77F95A7A"/>
     <w:multiLevelType w:val="hybridMultilevel"/>
     <w:tmpl w:val="42680008"/>
@@ -2114,7 +3787,7 @@
       </w:rPr>
     </w:lvl>
   </w:abstractNum>
-  <w:abstractNum w:abstractNumId="16" w15:restartNumberingAfterBreak="0">
+  <w:abstractNum w:abstractNumId="18" w15:restartNumberingAfterBreak="0">
     <w:nsid w:val="7A08633C"/>
     <w:multiLevelType w:val="hybridMultilevel"/>
     <w:tmpl w:val="85AA3A8C"/>
@@ -2200,7 +3873,7 @@
       </w:pPr>
     </w:lvl>
   </w:abstractNum>
-  <w:abstractNum w:abstractNumId="17" w15:restartNumberingAfterBreak="0">
+  <w:abstractNum w:abstractNumId="19" w15:restartNumberingAfterBreak="0">
     <w:nsid w:val="7F9A06D2"/>
     <w:multiLevelType w:val="hybridMultilevel"/>
     <w:tmpl w:val="AD3A3E7E"/>
@@ -2315,7 +3988,7 @@
     </w:lvl>
   </w:abstractNum>
   <w:num w:numId="1">
-    <w:abstractNumId w:val="13"/>
+    <w:abstractNumId w:val="14"/>
   </w:num>
   <w:num w:numId="2">
     <w:abstractNumId w:val="3"/>
@@ -2330,7 +4003,7 @@
     <w:abstractNumId w:val="9"/>
   </w:num>
   <w:num w:numId="6">
-    <w:abstractNumId w:val="14"/>
+    <w:abstractNumId w:val="16"/>
   </w:num>
   <w:num w:numId="7">
     <w:abstractNumId w:val="8"/>
@@ -2342,10 +4015,10 @@
     <w:abstractNumId w:val="5"/>
   </w:num>
   <w:num w:numId="10">
-    <w:abstractNumId w:val="17"/>
+    <w:abstractNumId w:val="19"/>
   </w:num>
   <w:num w:numId="11">
-    <w:abstractNumId w:val="15"/>
+    <w:abstractNumId w:val="17"/>
   </w:num>
   <w:num w:numId="12">
     <w:abstractNumId w:val="0"/>
@@ -2354,7 +4027,7 @@
     <w:abstractNumId w:val="10"/>
   </w:num>
   <w:num w:numId="14">
-    <w:abstractNumId w:val="16"/>
+    <w:abstractNumId w:val="18"/>
   </w:num>
   <w:num w:numId="15">
     <w:abstractNumId w:val="1"/>
@@ -2367,6 +4040,12 @@
   </w:num>
   <w:num w:numId="18">
     <w:abstractNumId w:val="7"/>
+  </w:num>
+  <w:num w:numId="19">
+    <w:abstractNumId w:val="15"/>
+  </w:num>
+  <w:num w:numId="20">
+    <w:abstractNumId w:val="13"/>
   </w:num>
 </w:numbering>
 </file>

</xml_diff>